<commit_message>
inserido texto no doc1 de compras
</commit_message>
<xml_diff>
--- a/Compras/Compras Doc1 TESTE.docx
+++ b/Compras/Compras Doc1 TESTE.docx
@@ -7,6 +7,12 @@
     <w:p>
       <w:r>
         <w:t>Documento de TESTE</w:t>
+      </w:r>
+    </w:p>
+    <w:p/>
+    <w:p>
+      <w:r>
+        <w:t>Corpo do documento</w:t>
       </w:r>
     </w:p>
     <w:sectPr>

</xml_diff>

<commit_message>
inserido segundo texto no doc1 de compras
</commit_message>
<xml_diff>
--- a/Compras/Compras Doc1 TESTE.docx
+++ b/Compras/Compras Doc1 TESTE.docx
@@ -13,6 +13,11 @@
     <w:p>
       <w:r>
         <w:t>Corpo do documento</w:t>
+      </w:r>
+    </w:p>
+    <w:p>
+      <w:r>
+        <w:t>Corpo do documento segunda linha</w:t>
       </w:r>
     </w:p>
     <w:sectPr>

</xml_diff>